<commit_message>
Updated resume to remove picture.
</commit_message>
<xml_diff>
--- a/resume/Irene_2024.docx
+++ b/resume/Irene_2024.docx
@@ -1,6 +1,6 @@
 
 <file path=word/document.xml><?xml version="1.0" encoding="utf-8"?>
-<w:document xmlns:wpc="http://schemas.microsoft.com/office/word/2010/wordprocessingCanvas" xmlns:cx="http://schemas.microsoft.com/office/drawing/2014/chartex" xmlns:cx1="http://schemas.microsoft.com/office/drawing/2015/9/8/chartex" xmlns:cx2="http://schemas.microsoft.com/office/drawing/2015/10/21/chartex" xmlns:cx3="http://schemas.microsoft.com/office/drawing/2016/5/9/chartex" xmlns:cx4="http://schemas.microsoft.com/office/drawing/2016/5/10/chartex" xmlns:cx5="http://schemas.microsoft.com/office/drawing/2016/5/11/chartex" xmlns:cx6="http://schemas.microsoft.com/office/drawing/2016/5/12/chartex" xmlns:cx7="http://schemas.microsoft.com/office/drawing/2016/5/13/chartex" xmlns:cx8="http://schemas.microsoft.com/office/drawing/2016/5/14/chartex" xmlns:mc="http://schemas.openxmlformats.org/markup-compatibility/2006" xmlns:aink="http://schemas.microsoft.com/office/drawing/2016/ink" xmlns:am3d="http://schemas.microsoft.com/office/drawing/2017/model3d" xmlns:o="urn:schemas-microsoft-com:office:office" xmlns:oel="http://schemas.microsoft.com/office/2019/extlst" xmlns:r="http://schemas.openxmlformats.org/officeDocument/2006/relationships" xmlns:m="http://schemas.openxmlformats.org/officeDocument/2006/math" xmlns:v="urn:schemas-microsoft-com:vml" xmlns:wp14="http://schemas.microsoft.com/office/word/2010/wordprocessingDrawing" xmlns:wp="http://schemas.openxmlformats.org/drawingml/2006/wordprocessingDrawing" xmlns:w10="urn:schemas-microsoft-com:office:word" xmlns:w="http://schemas.openxmlformats.org/wordprocessingml/2006/main" xmlns:w14="http://schemas.microsoft.com/office/word/2010/wordml" xmlns:w15="http://schemas.microsoft.com/office/word/2012/wordml" xmlns:w16cex="http://schemas.microsoft.com/office/word/2018/wordml/cex" xmlns:w16cid="http://schemas.microsoft.com/office/word/2016/wordml/cid" xmlns:w16="http://schemas.microsoft.com/office/word/2018/wordml" xmlns:w16sdtdh="http://schemas.microsoft.com/office/word/2020/wordml/sdtdatahash" xmlns:w16se="http://schemas.microsoft.com/office/word/2015/wordml/symex" xmlns:wpg="http://schemas.microsoft.com/office/word/2010/wordprocessingGroup" xmlns:wpi="http://schemas.microsoft.com/office/word/2010/wordprocessingInk" xmlns:wne="http://schemas.microsoft.com/office/word/2006/wordml" xmlns:wps="http://schemas.microsoft.com/office/word/2010/wordprocessingShape" mc:Ignorable="w14 w15 w16se w16cid w16 w16cex w16sdtdh wp14">
+<w:document xmlns:wpc="http://schemas.microsoft.com/office/word/2010/wordprocessingCanvas" xmlns:cx="http://schemas.microsoft.com/office/drawing/2014/chartex" xmlns:cx1="http://schemas.microsoft.com/office/drawing/2015/9/8/chartex" xmlns:cx2="http://schemas.microsoft.com/office/drawing/2015/10/21/chartex" xmlns:cx3="http://schemas.microsoft.com/office/drawing/2016/5/9/chartex" xmlns:cx4="http://schemas.microsoft.com/office/drawing/2016/5/10/chartex" xmlns:cx5="http://schemas.microsoft.com/office/drawing/2016/5/11/chartex" xmlns:cx6="http://schemas.microsoft.com/office/drawing/2016/5/12/chartex" xmlns:cx7="http://schemas.microsoft.com/office/drawing/2016/5/13/chartex" xmlns:cx8="http://schemas.microsoft.com/office/drawing/2016/5/14/chartex" xmlns:mc="http://schemas.openxmlformats.org/markup-compatibility/2006" xmlns:aink="http://schemas.microsoft.com/office/drawing/2016/ink" xmlns:am3d="http://schemas.microsoft.com/office/drawing/2017/model3d" xmlns:o="urn:schemas-microsoft-com:office:office" xmlns:oel="http://schemas.microsoft.com/office/2019/extlst" xmlns:r="http://schemas.openxmlformats.org/officeDocument/2006/relationships" xmlns:m="http://schemas.openxmlformats.org/officeDocument/2006/math" xmlns:v="urn:schemas-microsoft-com:vml" xmlns:wp14="http://schemas.microsoft.com/office/word/2010/wordprocessingDrawing" xmlns:wp="http://schemas.openxmlformats.org/drawingml/2006/wordprocessingDrawing" xmlns:w10="urn:schemas-microsoft-com:office:word" xmlns:w="http://schemas.openxmlformats.org/wordprocessingml/2006/main" xmlns:w14="http://schemas.microsoft.com/office/word/2010/wordml" xmlns:w15="http://schemas.microsoft.com/office/word/2012/wordml" xmlns:w16cex="http://schemas.microsoft.com/office/word/2018/wordml/cex" xmlns:w16cid="http://schemas.microsoft.com/office/word/2016/wordml/cid" xmlns:w16="http://schemas.microsoft.com/office/word/2018/wordml" xmlns:w16du="http://schemas.microsoft.com/office/word/2023/wordml/word16du" xmlns:w16sdtdh="http://schemas.microsoft.com/office/word/2020/wordml/sdtdatahash" xmlns:w16se="http://schemas.microsoft.com/office/word/2015/wordml/symex" xmlns:wpg="http://schemas.microsoft.com/office/word/2010/wordprocessingGroup" xmlns:wpi="http://schemas.microsoft.com/office/word/2010/wordprocessingInk" xmlns:wne="http://schemas.microsoft.com/office/word/2006/wordml" xmlns:wps="http://schemas.microsoft.com/office/word/2010/wordprocessingShape" mc:Ignorable="w14 w15 w16se w16cid w16 w16cex w16sdtdh w16du wp14">
   <w:body>
     <w:p>
       <w:pPr>
@@ -162,25 +162,16 @@
         <w:rPr>
           <w:rStyle w:val="Strong"/>
         </w:rPr>
-        <w:t>Graphics</w:t>
-      </w:r>
-      <w:r>
-        <w:rPr>
-          <w:rStyle w:val="Strong"/>
-        </w:rPr>
-        <w:t xml:space="preserve"> and Video</w:t>
-      </w:r>
-      <w:r>
-        <w:t>: Adobe PhotoShop, PaintShop Pro, Gimp, Microsoft Visio, SnagIt</w:t>
-      </w:r>
-      <w:r>
-        <w:t xml:space="preserve">, OBS Studio, </w:t>
-      </w:r>
-      <w:r>
-        <w:t xml:space="preserve">Adobe After Effects, </w:t>
-      </w:r>
-      <w:r>
-        <w:t>DaVinci Resolve</w:t>
+        <w:t>Graphic</w:t>
+      </w:r>
+      <w:r>
+        <w:t xml:space="preserve">: Adobe PhotoShop, </w:t>
+      </w:r>
+      <w:r>
+        <w:t xml:space="preserve">Corel </w:t>
+      </w:r>
+      <w:r>
+        <w:t>PaintShop Pro, Gimp, Microsoft Visio, SnagIt</w:t>
       </w:r>
     </w:p>
     <w:p>
@@ -189,6 +180,24 @@
       </w:pPr>
       <w:r>
         <w:rPr>
+          <w:b/>
+          <w:bCs/>
+        </w:rPr>
+        <w:t>Video:</w:t>
+      </w:r>
+      <w:r>
+        <w:t xml:space="preserve"> </w:t>
+      </w:r>
+      <w:r>
+        <w:t xml:space="preserve"> Adobe Premiere Pro, OBS Studio, Adobe After Effects, DaVinci Resolve</w:t>
+      </w:r>
+    </w:p>
+    <w:p>
+      <w:pPr>
+        <w:pStyle w:val="NoSpacing"/>
+      </w:pPr>
+      <w:r>
+        <w:rPr>
           <w:rStyle w:val="Strong"/>
         </w:rPr>
         <w:t>Source Control:</w:t>
@@ -231,7 +240,26 @@
         <w:t>Operating Systems</w:t>
       </w:r>
       <w:r>
-        <w:t>: Windows, Linux</w:t>
+        <w:t>: Windows,</w:t>
+      </w:r>
+      <w:r>
+        <w:t xml:space="preserve"> </w:t>
+      </w:r>
+      <w:r>
+        <w:t>Windows Server</w:t>
+      </w:r>
+      <w:r>
+        <w:t xml:space="preserve"> 2000-2008</w:t>
+      </w:r>
+      <w:r>
+        <w:rPr>
+          <w:b/>
+          <w:bCs/>
+        </w:rPr>
+        <w:t>,</w:t>
+      </w:r>
+      <w:r>
+        <w:t xml:space="preserve"> Linux</w:t>
       </w:r>
       <w:r>
         <w:t xml:space="preserve"> (Ubuntu)</w:t>
@@ -474,7 +502,13 @@
         <w:pStyle w:val="BulletedList"/>
       </w:pPr>
       <w:r>
-        <w:t xml:space="preserve">Develop C# code examples for the AWS SDK for </w:t>
+        <w:t>Develop</w:t>
+      </w:r>
+      <w:r>
+        <w:t>ed</w:t>
+      </w:r>
+      <w:r>
+        <w:t xml:space="preserve"> C# code examples for the AWS SDK for </w:t>
       </w:r>
       <w:r>
         <w:t>.NET.</w:t>
@@ -541,7 +575,10 @@
         <w:t>ervice code examples</w:t>
       </w:r>
       <w:r>
-        <w:t>, applications that use multiple AWS services, usually in the form of an ASP .NET application with a React.js front-end.</w:t>
+        <w:t>,</w:t>
+      </w:r>
+      <w:r>
+        <w:t xml:space="preserve"> including services such as S3, and tools to manage load balancing and user access management.</w:t>
       </w:r>
     </w:p>
     <w:p>
@@ -549,7 +586,13 @@
         <w:pStyle w:val="BulletedList"/>
       </w:pPr>
       <w:r>
-        <w:t>Act as on call for the code examples build process which includes creating test builds on a virtual desktop, then initiating the actual build process on the build servers, and then trouble-shooting any problems that arise.</w:t>
+        <w:t>Act</w:t>
+      </w:r>
+      <w:r>
+        <w:t>ed</w:t>
+      </w:r>
+      <w:r>
+        <w:t xml:space="preserve"> as on call for the code examples build process which includes creating test builds on a virtual desktop, then initiating the actual build process on the build servers, and then trouble-shooting any problems that arise.</w:t>
       </w:r>
     </w:p>
     <w:p>
@@ -1008,7 +1051,15 @@
         <w:t xml:space="preserve"> using </w:t>
       </w:r>
       <w:r>
-        <w:t xml:space="preserve">restructured Text (reST) and </w:t>
+        <w:t>restructured Text (</w:t>
+      </w:r>
+      <w:proofErr w:type="spellStart"/>
+      <w:r>
+        <w:t>reST</w:t>
+      </w:r>
+      <w:proofErr w:type="spellEnd"/>
+      <w:r>
+        <w:t xml:space="preserve">) and </w:t>
       </w:r>
       <w:r>
         <w:t>Sphinx.</w:t>
@@ -1336,14 +1387,35 @@
         <w:t>Wro</w:t>
       </w:r>
       <w:r>
-        <w:t>te C# console applications that are run as automated</w:t>
-      </w:r>
-      <w:r>
-        <w:t xml:space="preserve"> processes to update trade </w:t>
+        <w:t xml:space="preserve">te C# console applications </w:t>
+      </w:r>
+      <w:r>
+        <w:t>that ran</w:t>
+      </w:r>
+      <w:r>
+        <w:t xml:space="preserve"> as automated</w:t>
+      </w:r>
+      <w:r>
+        <w:t xml:space="preserve"> </w:t>
+      </w:r>
+      <w:r>
+        <w:t xml:space="preserve">network </w:t>
+      </w:r>
+      <w:r>
+        <w:t>processes</w:t>
+      </w:r>
+      <w:r>
+        <w:t xml:space="preserve"> </w:t>
+      </w:r>
+      <w:r>
+        <w:t xml:space="preserve">to update trade </w:t>
       </w:r>
       <w:r>
         <w:t>data.</w:t>
       </w:r>
+      <w:r>
+        <w:t xml:space="preserve">, </w:t>
+      </w:r>
     </w:p>
     <w:p>
       <w:pPr>
@@ -1353,7 +1425,13 @@
         <w:t xml:space="preserve">Created VBA Scripts for Microsoft Excel </w:t>
       </w:r>
       <w:r>
-        <w:t xml:space="preserve">that create reports for </w:t>
+        <w:t xml:space="preserve">that </w:t>
+      </w:r>
+      <w:r>
+        <w:t xml:space="preserve">accessed network resources to </w:t>
+      </w:r>
+      <w:r>
+        <w:t xml:space="preserve">create reports for </w:t>
       </w:r>
       <w:r>
         <w:t>traders.</w:t>
@@ -1390,7 +1468,13 @@
         <w:t xml:space="preserve"> requirements and user </w:t>
       </w:r>
       <w:r>
-        <w:t>stories.</w:t>
+        <w:t>stories</w:t>
+      </w:r>
+      <w:r>
+        <w:t xml:space="preserve"> as well as user documentation</w:t>
+      </w:r>
+      <w:r>
+        <w:t>.</w:t>
       </w:r>
     </w:p>
     <w:p>
@@ -1662,6 +1746,287 @@
       <w:r>
         <w:t xml:space="preserve"> project, Open Bidder</w:t>
       </w:r>
+      <w:r>
+        <w:t xml:space="preserve">, an application that </w:t>
+      </w:r>
+      <w:r>
+        <w:t>allows you to invite third-party demand partners to compete for your inventory in a single auction with real-time, server-to-server bidding</w:t>
+      </w:r>
+    </w:p>
+    <w:p>
+      <w:pPr>
+        <w:spacing w:after="0" w:line="240" w:lineRule="auto"/>
+        <w:rPr>
+          <w:rStyle w:val="Strong"/>
+          <w:b w:val="0"/>
+          <w:bCs w:val="0"/>
+        </w:rPr>
+      </w:pPr>
+      <w:r>
+        <w:br w:type="page"/>
+      </w:r>
+      <w:r>
+        <w:rPr>
+          <w:rStyle w:val="Strong"/>
+          <w:bCs w:val="0"/>
+        </w:rPr>
+        <w:lastRenderedPageBreak/>
+        <w:t>Medidata Solutions, Inc. New York, NY 10003</w:t>
+      </w:r>
+    </w:p>
+    <w:p>
+      <w:pPr>
+        <w:pStyle w:val="EmployerDescription"/>
+      </w:pPr>
+      <w:r>
+        <w:t xml:space="preserve">Senior Programming Technical Communicator </w:t>
+      </w:r>
+      <w:r>
+        <w:tab/>
+      </w:r>
+      <w:r>
+        <w:t>1/</w:t>
+      </w:r>
+      <w:r>
+        <w:t xml:space="preserve">2010 – </w:t>
+      </w:r>
+      <w:r>
+        <w:t>1/</w:t>
+      </w:r>
+      <w:r>
+        <w:t>2012</w:t>
+      </w:r>
+      <w:r>
+        <w:br/>
+        <w:t xml:space="preserve">Senior Technical Communicator, </w:t>
+      </w:r>
+      <w:r>
+        <w:rPr>
+          <w:rStyle w:val="Strong"/>
+        </w:rPr>
+        <w:t>Team Lead</w:t>
+      </w:r>
+      <w:r>
+        <w:t xml:space="preserve"> </w:t>
+      </w:r>
+      <w:r>
+        <w:tab/>
+      </w:r>
+      <w:r>
+        <w:t>1/</w:t>
+      </w:r>
+      <w:r>
+        <w:t xml:space="preserve">2008 – </w:t>
+      </w:r>
+      <w:r>
+        <w:t>1/</w:t>
+      </w:r>
+      <w:r>
+        <w:t>2010</w:t>
+      </w:r>
+      <w:r>
+        <w:br/>
+        <w:t xml:space="preserve">Technical Communicator </w:t>
+      </w:r>
+      <w:r>
+        <w:tab/>
+      </w:r>
+      <w:r>
+        <w:t>9/</w:t>
+      </w:r>
+      <w:r>
+        <w:t xml:space="preserve">2006 – </w:t>
+      </w:r>
+      <w:r>
+        <w:t>1/</w:t>
+      </w:r>
+      <w:r>
+        <w:t>2008</w:t>
+      </w:r>
+    </w:p>
+    <w:p>
+      <w:pPr>
+        <w:pStyle w:val="Subtitle"/>
+      </w:pPr>
+      <w:r>
+        <w:t>Responsibilities</w:t>
+      </w:r>
+      <w:r>
+        <w:t xml:space="preserve"> </w:t>
+      </w:r>
+    </w:p>
+    <w:p>
+      <w:pPr>
+        <w:pStyle w:val="BulletedList"/>
+      </w:pPr>
+      <w:r>
+        <w:t>Wrote Design documents</w:t>
+      </w:r>
+      <w:r>
+        <w:t xml:space="preserve"> and</w:t>
+      </w:r>
+      <w:r>
+        <w:t xml:space="preserve"> Requirements Documents</w:t>
+      </w:r>
+      <w:r>
+        <w:t xml:space="preserve"> for Medidata </w:t>
+      </w:r>
+      <w:r>
+        <w:t xml:space="preserve">Rave, an application that ran on </w:t>
+      </w:r>
+      <w:r>
+        <w:rPr>
+          <w:b/>
+          <w:bCs/>
+        </w:rPr>
+        <w:t>Windows Server 2008</w:t>
+      </w:r>
+      <w:r>
+        <w:rPr>
+          <w:b/>
+          <w:bCs/>
+        </w:rPr>
+        <w:t xml:space="preserve"> </w:t>
+      </w:r>
+      <w:r>
+        <w:t xml:space="preserve">and also </w:t>
+      </w:r>
+      <w:r>
+        <w:t>used Microsoft Azure to access</w:t>
+      </w:r>
+      <w:r>
+        <w:t xml:space="preserve"> cloud-based resources</w:t>
+      </w:r>
+      <w:r>
+        <w:t>.</w:t>
+      </w:r>
+    </w:p>
+    <w:p>
+      <w:pPr>
+        <w:pStyle w:val="BulletedList"/>
+      </w:pPr>
+      <w:r>
+        <w:t xml:space="preserve"> </w:t>
+      </w:r>
+      <w:r>
+        <w:t>Used C# to develop ASP .NET applications, Windows applications, and Microsoft Word add-ins</w:t>
+      </w:r>
+      <w:r>
+        <w:t>. These tools</w:t>
+      </w:r>
+      <w:r>
+        <w:t xml:space="preserve"> reduc</w:t>
+      </w:r>
+      <w:r>
+        <w:t>ed</w:t>
+      </w:r>
+      <w:r>
+        <w:t xml:space="preserve"> document prepar</w:t>
+      </w:r>
+      <w:r>
+        <w:t>ation time from days to minutes</w:t>
+      </w:r>
+    </w:p>
+    <w:p>
+      <w:pPr>
+        <w:pStyle w:val="BulletedList"/>
+      </w:pPr>
+      <w:r>
+        <w:t xml:space="preserve">Created </w:t>
+      </w:r>
+      <w:proofErr w:type="gramStart"/>
+      <w:r>
+        <w:t>an</w:t>
+      </w:r>
+      <w:proofErr w:type="gramEnd"/>
+      <w:r>
+        <w:t xml:space="preserve"> maintained a local server</w:t>
+      </w:r>
+      <w:r>
+        <w:rPr>
+          <w:b/>
+          <w:bCs/>
+        </w:rPr>
+        <w:t xml:space="preserve"> </w:t>
+      </w:r>
+      <w:r>
+        <w:t>for the Technical Communications team that maintained the source data for requirements and documentation projects.</w:t>
+      </w:r>
+    </w:p>
+    <w:p>
+      <w:pPr>
+        <w:pStyle w:val="BulletedList"/>
+      </w:pPr>
+      <w:r>
+        <w:t xml:space="preserve">Used SQL Server to design and create database model for all internal tools including table </w:t>
+      </w:r>
+      <w:r>
+        <w:t>design</w:t>
+      </w:r>
+      <w:r>
+        <w:t xml:space="preserve">, </w:t>
+      </w:r>
+      <w:r>
+        <w:t xml:space="preserve">stored </w:t>
+      </w:r>
+      <w:r>
+        <w:t>procedures,</w:t>
+      </w:r>
+      <w:r>
+        <w:t xml:space="preserve"> and </w:t>
+      </w:r>
+      <w:r>
+        <w:t>functions.</w:t>
+      </w:r>
+    </w:p>
+    <w:p>
+      <w:pPr>
+        <w:pStyle w:val="BulletedList"/>
+      </w:pPr>
+      <w:r>
+        <w:t>Lead</w:t>
+      </w:r>
+      <w:r>
+        <w:t xml:space="preserve">, </w:t>
+      </w:r>
+      <w:r>
+        <w:t>mentor</w:t>
+      </w:r>
+      <w:r>
+        <w:t>ed</w:t>
+      </w:r>
+      <w:r>
+        <w:t>, and trained</w:t>
+      </w:r>
+      <w:r>
+        <w:t xml:space="preserve"> colleagues in</w:t>
+      </w:r>
+      <w:r>
+        <w:t xml:space="preserve"> creating design </w:t>
+      </w:r>
+      <w:r>
+        <w:t>specifications</w:t>
+      </w:r>
+      <w:r>
+        <w:t xml:space="preserve"> and requirements</w:t>
+      </w:r>
+      <w:r>
+        <w:t>.</w:t>
+      </w:r>
+    </w:p>
+    <w:p>
+      <w:pPr>
+        <w:pStyle w:val="BulletedList"/>
+      </w:pPr>
+      <w:r>
+        <w:t>Team Lead for multiple</w:t>
+      </w:r>
+      <w:r>
+        <w:t xml:space="preserve"> documentation </w:t>
+      </w:r>
+      <w:r>
+        <w:t>projects.</w:t>
+      </w:r>
     </w:p>
     <w:p>
       <w:pPr>
@@ -1678,7 +2043,7 @@
           <w:b/>
           <w:bCs w:val="0"/>
         </w:rPr>
-        <w:t>Medidata Solutions, Inc. New York, NY 10003</w:t>
+        <w:t>Times Herald Record, Middletown, NY 10940</w:t>
       </w:r>
     </w:p>
     <w:p>
@@ -1686,69 +2051,25 @@
         <w:pStyle w:val="EmployerDescription"/>
       </w:pPr>
       <w:r>
-        <w:t xml:space="preserve">Senior Programming Technical Communicator </w:t>
+        <w:t>Paginator, Assistant Obituary Editor</w:t>
       </w:r>
       <w:r>
         <w:tab/>
       </w:r>
       <w:r>
+        <w:t>2/</w:t>
+      </w:r>
+      <w:r>
+        <w:t>2005 –</w:t>
+      </w:r>
+      <w:r>
+        <w:t xml:space="preserve"> </w:t>
+      </w:r>
+      <w:r>
         <w:t>1/</w:t>
       </w:r>
       <w:r>
-        <w:t xml:space="preserve">2010 – </w:t>
-      </w:r>
-      <w:r>
-        <w:t>1/</w:t>
-      </w:r>
-      <w:r>
-        <w:t>2012</w:t>
-      </w:r>
-      <w:r>
-        <w:br/>
-        <w:t xml:space="preserve">Senior Technical Communicator, </w:t>
-      </w:r>
-      <w:r>
-        <w:rPr>
-          <w:rStyle w:val="Strong"/>
-        </w:rPr>
-        <w:t>Team Lead</w:t>
-      </w:r>
-      <w:r>
-        <w:t xml:space="preserve"> </w:t>
-      </w:r>
-      <w:r>
-        <w:tab/>
-      </w:r>
-      <w:r>
-        <w:t>1/</w:t>
-      </w:r>
-      <w:r>
-        <w:t xml:space="preserve">2008 – </w:t>
-      </w:r>
-      <w:r>
-        <w:t>1/</w:t>
-      </w:r>
-      <w:r>
-        <w:t>2010</w:t>
-      </w:r>
-      <w:r>
-        <w:br/>
-        <w:t xml:space="preserve">Technical Communicator </w:t>
-      </w:r>
-      <w:r>
-        <w:tab/>
-      </w:r>
-      <w:r>
-        <w:t>9/</w:t>
-      </w:r>
-      <w:r>
-        <w:t xml:space="preserve">2006 – </w:t>
-      </w:r>
-      <w:r>
-        <w:t>1/</w:t>
-      </w:r>
-      <w:r>
-        <w:t>2008</w:t>
+        <w:t>2006</w:t>
       </w:r>
     </w:p>
     <w:p>
@@ -1756,22 +2077,21 @@
         <w:pStyle w:val="Subtitle"/>
       </w:pPr>
       <w:r>
-        <w:lastRenderedPageBreak/>
         <w:t>Responsibilities</w:t>
       </w:r>
-      <w:r>
-        <w:t xml:space="preserve"> </w:t>
-      </w:r>
     </w:p>
     <w:p>
       <w:pPr>
         <w:pStyle w:val="BulletedList"/>
       </w:pPr>
       <w:r>
-        <w:t>Scrum Master for internal tools</w:t>
-      </w:r>
-      <w:r>
-        <w:t xml:space="preserve"> for the Technical Communications department</w:t>
+        <w:t xml:space="preserve">Developed a set of Microsoft Word macros to automate the process preparing obituaries, thus reducing preparation time from over half </w:t>
+      </w:r>
+      <w:r>
+        <w:t xml:space="preserve">an hour to less than one </w:t>
+      </w:r>
+      <w:r>
+        <w:t>minute.</w:t>
       </w:r>
     </w:p>
     <w:p>
@@ -1779,25 +2099,13 @@
         <w:pStyle w:val="BulletedList"/>
       </w:pPr>
       <w:r>
-        <w:t xml:space="preserve"> </w:t>
-      </w:r>
-      <w:r>
-        <w:t>Used C# to develop ASP .NET applications, Windows applications, and Microsoft Word add-ins</w:t>
-      </w:r>
-      <w:r>
-        <w:t>. These tools</w:t>
-      </w:r>
-      <w:r>
-        <w:t xml:space="preserve"> reduc</w:t>
-      </w:r>
-      <w:r>
-        <w:t>ed</w:t>
-      </w:r>
-      <w:r>
-        <w:t xml:space="preserve"> document prepar</w:t>
-      </w:r>
-      <w:r>
-        <w:t>ation time from days to minutes</w:t>
+        <w:t>Documented obituary and classified prepa</w:t>
+      </w:r>
+      <w:r>
+        <w:t xml:space="preserve">ration </w:t>
+      </w:r>
+      <w:r>
+        <w:t>procedures.</w:t>
       </w:r>
     </w:p>
     <w:p>
@@ -1805,71 +2113,16 @@
         <w:pStyle w:val="BulletedList"/>
       </w:pPr>
       <w:r>
-        <w:t xml:space="preserve">Used SQL Server to design and create database model for all internal tools including table </w:t>
-      </w:r>
-      <w:r>
-        <w:t>design</w:t>
-      </w:r>
-      <w:r>
-        <w:t xml:space="preserve">, </w:t>
-      </w:r>
-      <w:r>
-        <w:t xml:space="preserve">stored </w:t>
-      </w:r>
-      <w:r>
-        <w:t>procedures,</w:t>
-      </w:r>
-      <w:r>
-        <w:t xml:space="preserve"> and </w:t>
-      </w:r>
-      <w:r>
-        <w:t>functions.</w:t>
-      </w:r>
-    </w:p>
-    <w:p>
-      <w:pPr>
-        <w:pStyle w:val="BulletedList"/>
-      </w:pPr>
-      <w:r>
-        <w:t>Lead</w:t>
-      </w:r>
-      <w:r>
-        <w:t xml:space="preserve"> and mentor</w:t>
-      </w:r>
-      <w:r>
-        <w:t>ed</w:t>
-      </w:r>
-      <w:r>
-        <w:t>, and trained</w:t>
-      </w:r>
-      <w:r>
-        <w:t xml:space="preserve"> colleagues in</w:t>
-      </w:r>
-      <w:r>
-        <w:t xml:space="preserve"> creating design </w:t>
-      </w:r>
-      <w:r>
-        <w:t>specifications</w:t>
-      </w:r>
-      <w:r>
-        <w:t xml:space="preserve"> and requirements</w:t>
+        <w:t>Prepared obituaries and</w:t>
+      </w:r>
+      <w:r>
+        <w:t xml:space="preserve"> clas</w:t>
+      </w:r>
+      <w:r>
+        <w:t>sified advertising for printing</w:t>
       </w:r>
       <w:r>
         <w:t>.</w:t>
-      </w:r>
-    </w:p>
-    <w:p>
-      <w:pPr>
-        <w:pStyle w:val="BulletedList"/>
-      </w:pPr>
-      <w:r>
-        <w:t>Team Lead for multiple</w:t>
-      </w:r>
-      <w:r>
-        <w:t xml:space="preserve"> documentation </w:t>
-      </w:r>
-      <w:r>
-        <w:t>projects.</w:t>
       </w:r>
     </w:p>
     <w:p>
@@ -1887,7 +2140,7 @@
           <w:b/>
           <w:bCs w:val="0"/>
         </w:rPr>
-        <w:t>Times Herald Record, Middletown, NY 10940</w:t>
+        <w:t>Microsoft, Redmond, WA 98052</w:t>
       </w:r>
     </w:p>
     <w:p>
@@ -1895,25 +2148,28 @@
         <w:pStyle w:val="EmployerDescription"/>
       </w:pPr>
       <w:r>
-        <w:t>Paginator, Assistant Obituary Editor</w:t>
+        <w:t xml:space="preserve">Programming Writer </w:t>
+      </w:r>
+      <w:r>
+        <w:t>(FTE)</w:t>
+      </w:r>
+      <w:r>
+        <w:t>, SQL Server Group</w:t>
       </w:r>
       <w:r>
         <w:tab/>
       </w:r>
       <w:r>
-        <w:t>2/</w:t>
-      </w:r>
-      <w:r>
-        <w:t>2005 –</w:t>
-      </w:r>
-      <w:r>
-        <w:t xml:space="preserve"> </w:t>
-      </w:r>
-      <w:r>
-        <w:t>1/</w:t>
-      </w:r>
-      <w:r>
-        <w:t>2006</w:t>
+        <w:t>4/</w:t>
+      </w:r>
+      <w:r>
+        <w:t xml:space="preserve">2000 – </w:t>
+      </w:r>
+      <w:r>
+        <w:t>10/</w:t>
+      </w:r>
+      <w:r>
+        <w:t>2003</w:t>
       </w:r>
     </w:p>
     <w:p>
@@ -1929,13 +2185,25 @@
         <w:pStyle w:val="BulletedList"/>
       </w:pPr>
       <w:r>
-        <w:t xml:space="preserve">Developed a set of Microsoft Word macros to automate the process preparing obituaries, thus reducing preparation time from over half </w:t>
-      </w:r>
-      <w:r>
-        <w:t xml:space="preserve">an hour to less than one </w:t>
-      </w:r>
-      <w:r>
-        <w:t>minute.</w:t>
+        <w:t xml:space="preserve">Developed samples for the </w:t>
+      </w:r>
+      <w:proofErr w:type="spellStart"/>
+      <w:r>
+        <w:rPr>
+          <w:b/>
+          <w:bCs/>
+        </w:rPr>
+        <w:t>System.Data</w:t>
+      </w:r>
+      <w:proofErr w:type="spellEnd"/>
+      <w:r>
+        <w:t xml:space="preserve"> namespace of the .NET Framework for versions 1.0, 1.1, and 2.0 using C# and VB .NET to create co</w:t>
+      </w:r>
+      <w:r>
+        <w:t xml:space="preserve">nsole and ASP .NET </w:t>
+      </w:r>
+      <w:r>
+        <w:t>applications.</w:t>
       </w:r>
     </w:p>
     <w:p>
@@ -1943,13 +2211,10 @@
         <w:pStyle w:val="BulletedList"/>
       </w:pPr>
       <w:r>
-        <w:t>Documented obituary and classified prepa</w:t>
-      </w:r>
-      <w:r>
-        <w:t xml:space="preserve">ration </w:t>
-      </w:r>
-      <w:r>
-        <w:t>procedures.</w:t>
+        <w:t xml:space="preserve">Used C++, Visual Basic 6.0, Java (Microsoft J++), JavaScript, and VBScript to develop console application examples for Microsoft ADO, OLE DB, and ODBC API </w:t>
+      </w:r>
+      <w:r>
+        <w:t>references.</w:t>
       </w:r>
     </w:p>
     <w:p>
@@ -1957,16 +2222,98 @@
         <w:pStyle w:val="BulletedList"/>
       </w:pPr>
       <w:r>
-        <w:t>Prepared obituaries and</w:t>
-      </w:r>
-      <w:r>
-        <w:t xml:space="preserve"> clas</w:t>
-      </w:r>
-      <w:r>
-        <w:t>sified advertising for printing</w:t>
-      </w:r>
-      <w:r>
-        <w:t>.</w:t>
+        <w:t>Developed examples for Microsoft XML using C++ and Visual Basic</w:t>
+      </w:r>
+    </w:p>
+    <w:p>
+      <w:pPr>
+        <w:pStyle w:val="BulletedList"/>
+      </w:pPr>
+      <w:r>
+        <w:t>Wrote documentation using Comment Editor to directly edit the .NET Framework source code.</w:t>
+      </w:r>
+    </w:p>
+    <w:p>
+      <w:pPr>
+        <w:pStyle w:val="BulletedList"/>
+      </w:pPr>
+      <w:r>
+        <w:t>Ran a local Windows Server</w:t>
+      </w:r>
+      <w:r>
+        <w:t>. Windows Server versions:</w:t>
+      </w:r>
+    </w:p>
+    <w:p>
+      <w:pPr>
+        <w:pStyle w:val="Employer"/>
+      </w:pPr>
+      <w:r>
+        <w:t>mpl2.com, Bellevue, WA</w:t>
+      </w:r>
+    </w:p>
+    <w:p>
+      <w:pPr>
+        <w:pStyle w:val="EmployerDescription"/>
+      </w:pPr>
+      <w:r>
+        <w:t xml:space="preserve">Programming Writer </w:t>
+      </w:r>
+      <w:r>
+        <w:t>(on contract at Microsoft)</w:t>
+      </w:r>
+      <w:r>
+        <w:tab/>
+      </w:r>
+      <w:r>
+        <w:t>8/</w:t>
+      </w:r>
+      <w:r>
+        <w:t xml:space="preserve">1999 – </w:t>
+      </w:r>
+      <w:r>
+        <w:t>3/</w:t>
+      </w:r>
+      <w:r>
+        <w:t>2000</w:t>
+      </w:r>
+    </w:p>
+    <w:p>
+      <w:pPr>
+        <w:pStyle w:val="EmployerDescription"/>
+      </w:pPr>
+      <w:r>
+        <w:t>Originally called Meridian Partners, Ltd., mpl2.com placed writers in contract positions at various locations in Redmond, Bellevue, and Seattle including Microsoft.</w:t>
+      </w:r>
+    </w:p>
+    <w:p>
+      <w:pPr>
+        <w:pStyle w:val="Subtitle"/>
+      </w:pPr>
+      <w:r>
+        <w:t>Responsibilities</w:t>
+      </w:r>
+    </w:p>
+    <w:p>
+      <w:pPr>
+        <w:pStyle w:val="BulletedList"/>
+      </w:pPr>
+      <w:r>
+        <w:t xml:space="preserve">Wrote conceptual and API reference documentation for Microsoft’s database </w:t>
+      </w:r>
+      <w:r>
+        <w:t>objects.</w:t>
+      </w:r>
+    </w:p>
+    <w:p>
+      <w:pPr>
+        <w:pStyle w:val="BulletedList"/>
+      </w:pPr>
+      <w:r>
+        <w:t xml:space="preserve">Used C++, Jscript, Visual Basic 6.0, VBScript, and Java to develop ASP 3.0 and console example applications for Microsoft ADO, OLE DB, and ODBC API </w:t>
+      </w:r>
+      <w:r>
+        <w:t>references.</w:t>
       </w:r>
     </w:p>
     <w:p>
@@ -1984,7 +2331,7 @@
           <w:b/>
           <w:bCs w:val="0"/>
         </w:rPr>
-        <w:t>Microsoft, Redmond, WA 98052</w:t>
+        <w:t>Solo Game Development</w:t>
       </w:r>
     </w:p>
     <w:p>
@@ -1992,36 +2339,19 @@
         <w:pStyle w:val="EmployerDescription"/>
       </w:pPr>
       <w:r>
-        <w:t xml:space="preserve">Programming Writer </w:t>
-      </w:r>
-      <w:r>
-        <w:t>(FTE)</w:t>
-      </w:r>
-      <w:r>
-        <w:t>, SQL Server Group</w:t>
-      </w:r>
-      <w:r>
-        <w:tab/>
-      </w:r>
-      <w:r>
-        <w:t>4/</w:t>
-      </w:r>
-      <w:r>
-        <w:t xml:space="preserve">2000 – </w:t>
-      </w:r>
-      <w:r>
-        <w:t>10/</w:t>
-      </w:r>
-      <w:r>
-        <w:t>2003</w:t>
-      </w:r>
-    </w:p>
-    <w:p>
-      <w:pPr>
-        <w:pStyle w:val="Subtitle"/>
-      </w:pPr>
-      <w:r>
-        <w:t>Responsibilities</w:t>
+        <w:t>Designed, coded, created graphics, and wrote</w:t>
+      </w:r>
+      <w:r>
+        <w:t xml:space="preserve"> context-sensitive</w:t>
+      </w:r>
+      <w:r>
+        <w:t xml:space="preserve"> help files for several Microsoft Windows </w:t>
+      </w:r>
+      <w:r>
+        <w:t xml:space="preserve">commercial </w:t>
+      </w:r>
+      <w:r>
+        <w:t>game packages:</w:t>
       </w:r>
     </w:p>
     <w:p>
@@ -2029,23 +2359,21 @@
         <w:pStyle w:val="BulletedList"/>
       </w:pPr>
       <w:r>
-        <w:t xml:space="preserve">Developed samples for the </w:t>
-      </w:r>
-      <w:r>
-        <w:rPr>
-          <w:b/>
-          <w:bCs/>
-        </w:rPr>
-        <w:t>System.Data</w:t>
-      </w:r>
-      <w:r>
-        <w:t xml:space="preserve"> namespace of the .NET Framework for versions 1.0, 1.1, and 2.0 using C# and VB .NET to create co</w:t>
-      </w:r>
-      <w:r>
-        <w:t xml:space="preserve">nsole and ASP .NET </w:t>
-      </w:r>
-      <w:r>
-        <w:t>applications.</w:t>
+        <w:rPr>
+          <w:rStyle w:val="Strong"/>
+        </w:rPr>
+        <w:t>Casino Nights</w:t>
+      </w:r>
+      <w:r>
+        <w:t xml:space="preserve"> (Craps, Roulette, </w:t>
+      </w:r>
+      <w:proofErr w:type="gramStart"/>
+      <w:r>
+        <w:t>Black Jack</w:t>
+      </w:r>
+      <w:proofErr w:type="gramEnd"/>
+      <w:r>
+        <w:t>, and Video Poker)</w:t>
       </w:r>
     </w:p>
     <w:p>
@@ -2053,156 +2381,21 @@
         <w:pStyle w:val="BulletedList"/>
       </w:pPr>
       <w:r>
-        <w:t xml:space="preserve">Used C++, Visual Basic 6.0, Java (Microsoft J++), JavaScript, and VBScript to develop console application examples for Microsoft ADO, OLE DB, and ODBC API </w:t>
-      </w:r>
-      <w:r>
-        <w:t>references.</w:t>
-      </w:r>
-    </w:p>
-    <w:p>
-      <w:pPr>
-        <w:pStyle w:val="BulletedList"/>
-      </w:pPr>
-      <w:r>
-        <w:t>Developed examples for Microsoft XML using C++ and Visual Basic</w:t>
-      </w:r>
-    </w:p>
-    <w:p>
-      <w:pPr>
-        <w:pStyle w:val="Employer"/>
-      </w:pPr>
-      <w:r>
-        <w:t>mpl2.com, Bellevue, WA</w:t>
-      </w:r>
-    </w:p>
-    <w:p>
-      <w:pPr>
-        <w:pStyle w:val="EmployerDescription"/>
-      </w:pPr>
-      <w:r>
-        <w:t xml:space="preserve">Programming Writer </w:t>
-      </w:r>
-      <w:r>
-        <w:t>(on contract at Microsoft)</w:t>
-      </w:r>
-      <w:r>
-        <w:tab/>
-      </w:r>
-      <w:r>
-        <w:t>8/</w:t>
-      </w:r>
-      <w:r>
-        <w:t xml:space="preserve">1999 – </w:t>
-      </w:r>
-      <w:r>
-        <w:t>3/</w:t>
-      </w:r>
-      <w:r>
-        <w:t>2000</w:t>
-      </w:r>
-    </w:p>
-    <w:p>
-      <w:pPr>
-        <w:pStyle w:val="EmployerDescription"/>
-      </w:pPr>
-      <w:r>
-        <w:t>Originally called Meridian Partners, Ltd., mpl2.com placed writers in contract positions at various locations in Redmond, Bellevue, and Seattle including Microsoft.</w:t>
-      </w:r>
-    </w:p>
-    <w:p>
-      <w:pPr>
-        <w:pStyle w:val="Subtitle"/>
-      </w:pPr>
-      <w:r>
-        <w:t>Responsibilities</w:t>
-      </w:r>
-    </w:p>
-    <w:p>
-      <w:pPr>
-        <w:pStyle w:val="BulletedList"/>
-      </w:pPr>
-      <w:r>
-        <w:t xml:space="preserve">Wrote conceptual and API reference documentation for Microsoft’s database </w:t>
-      </w:r>
-      <w:r>
-        <w:t>objects.</w:t>
-      </w:r>
-    </w:p>
-    <w:p>
-      <w:pPr>
-        <w:pStyle w:val="BulletedList"/>
-      </w:pPr>
-      <w:r>
-        <w:t xml:space="preserve">Used C++, Jscript, Visual Basic 6.0, VBScript, and Java to develop ASP 3.0 and console example applications for Microsoft ADO, OLE DB, and ODBC API </w:t>
-      </w:r>
-      <w:r>
-        <w:t>references.</w:t>
-      </w:r>
-    </w:p>
-    <w:p>
-      <w:pPr>
-        <w:pStyle w:val="Employer"/>
-        <w:rPr>
-          <w:rStyle w:val="Strong"/>
-          <w:b/>
-          <w:bCs w:val="0"/>
-        </w:rPr>
-      </w:pPr>
-      <w:r>
-        <w:rPr>
-          <w:rStyle w:val="Strong"/>
-          <w:b/>
-          <w:bCs w:val="0"/>
-        </w:rPr>
-        <w:t>Solo Game Development</w:t>
-      </w:r>
-    </w:p>
-    <w:p>
-      <w:pPr>
-        <w:pStyle w:val="EmployerDescription"/>
-      </w:pPr>
-      <w:r>
-        <w:t>Designed, coded, created graphics, and wrote</w:t>
-      </w:r>
-      <w:r>
-        <w:t xml:space="preserve"> context-sensitive</w:t>
-      </w:r>
-      <w:r>
-        <w:t xml:space="preserve"> help files for several Microsoft Windows </w:t>
-      </w:r>
-      <w:r>
-        <w:t xml:space="preserve">commercial </w:t>
-      </w:r>
-      <w:r>
-        <w:t>game packages:</w:t>
-      </w:r>
-    </w:p>
-    <w:p>
-      <w:pPr>
-        <w:pStyle w:val="BulletedList"/>
-      </w:pPr>
-      <w:r>
-        <w:rPr>
-          <w:rStyle w:val="Strong"/>
-        </w:rPr>
-        <w:t>Casino Nights</w:t>
-      </w:r>
-      <w:r>
-        <w:t xml:space="preserve"> (Craps, Roulette, Black Jack, and Video Poker)</w:t>
-      </w:r>
-    </w:p>
-    <w:p>
-      <w:pPr>
-        <w:pStyle w:val="BulletedList"/>
-      </w:pPr>
-      <w:r>
         <w:rPr>
           <w:rStyle w:val="Strong"/>
         </w:rPr>
         <w:t>Dice Games</w:t>
       </w:r>
       <w:r>
-        <w:t xml:space="preserve"> (Crag, Over ‘n Under, and Bird Cage)</w:t>
+        <w:t xml:space="preserve"> (Crag, </w:t>
+      </w:r>
+      <w:proofErr w:type="gramStart"/>
+      <w:r>
+        <w:t>Over</w:t>
+      </w:r>
+      <w:proofErr w:type="gramEnd"/>
+      <w:r>
+        <w:t xml:space="preserve"> ‘n Under, and Bird Cage)</w:t>
       </w:r>
     </w:p>
     <w:p>
@@ -2249,6 +2442,7 @@
     </w:p>
     <w:p>
       <w:r>
+        <w:lastRenderedPageBreak/>
         <w:t>BS Information Technolog</w:t>
       </w:r>
       <w:r>
@@ -2287,7 +2481,7 @@
 </file>
 
 <file path=word/endnotes.xml><?xml version="1.0" encoding="utf-8"?>
-<w:endnotes xmlns:wpc="http://schemas.microsoft.com/office/word/2010/wordprocessingCanvas" xmlns:cx="http://schemas.microsoft.com/office/drawing/2014/chartex" xmlns:cx1="http://schemas.microsoft.com/office/drawing/2015/9/8/chartex" xmlns:cx2="http://schemas.microsoft.com/office/drawing/2015/10/21/chartex" xmlns:cx3="http://schemas.microsoft.com/office/drawing/2016/5/9/chartex" xmlns:cx4="http://schemas.microsoft.com/office/drawing/2016/5/10/chartex" xmlns:cx5="http://schemas.microsoft.com/office/drawing/2016/5/11/chartex" xmlns:cx6="http://schemas.microsoft.com/office/drawing/2016/5/12/chartex" xmlns:cx7="http://schemas.microsoft.com/office/drawing/2016/5/13/chartex" xmlns:cx8="http://schemas.microsoft.com/office/drawing/2016/5/14/chartex" xmlns:mc="http://schemas.openxmlformats.org/markup-compatibility/2006" xmlns:aink="http://schemas.microsoft.com/office/drawing/2016/ink" xmlns:am3d="http://schemas.microsoft.com/office/drawing/2017/model3d" xmlns:o="urn:schemas-microsoft-com:office:office" xmlns:oel="http://schemas.microsoft.com/office/2019/extlst" xmlns:r="http://schemas.openxmlformats.org/officeDocument/2006/relationships" xmlns:m="http://schemas.openxmlformats.org/officeDocument/2006/math" xmlns:v="urn:schemas-microsoft-com:vml" xmlns:wp14="http://schemas.microsoft.com/office/word/2010/wordprocessingDrawing" xmlns:wp="http://schemas.openxmlformats.org/drawingml/2006/wordprocessingDrawing" xmlns:w10="urn:schemas-microsoft-com:office:word" xmlns:w="http://schemas.openxmlformats.org/wordprocessingml/2006/main" xmlns:w14="http://schemas.microsoft.com/office/word/2010/wordml" xmlns:w15="http://schemas.microsoft.com/office/word/2012/wordml" xmlns:w16cex="http://schemas.microsoft.com/office/word/2018/wordml/cex" xmlns:w16cid="http://schemas.microsoft.com/office/word/2016/wordml/cid" xmlns:w16="http://schemas.microsoft.com/office/word/2018/wordml" xmlns:w16sdtdh="http://schemas.microsoft.com/office/word/2020/wordml/sdtdatahash" xmlns:w16se="http://schemas.microsoft.com/office/word/2015/wordml/symex" xmlns:wpg="http://schemas.microsoft.com/office/word/2010/wordprocessingGroup" xmlns:wpi="http://schemas.microsoft.com/office/word/2010/wordprocessingInk" xmlns:wne="http://schemas.microsoft.com/office/word/2006/wordml" xmlns:wps="http://schemas.microsoft.com/office/word/2010/wordprocessingShape" mc:Ignorable="w14 w15 w16se w16cid w16 w16cex w16sdtdh wp14">
+<w:endnotes xmlns:wpc="http://schemas.microsoft.com/office/word/2010/wordprocessingCanvas" xmlns:cx="http://schemas.microsoft.com/office/drawing/2014/chartex" xmlns:cx1="http://schemas.microsoft.com/office/drawing/2015/9/8/chartex" xmlns:cx2="http://schemas.microsoft.com/office/drawing/2015/10/21/chartex" xmlns:cx3="http://schemas.microsoft.com/office/drawing/2016/5/9/chartex" xmlns:cx4="http://schemas.microsoft.com/office/drawing/2016/5/10/chartex" xmlns:cx5="http://schemas.microsoft.com/office/drawing/2016/5/11/chartex" xmlns:cx6="http://schemas.microsoft.com/office/drawing/2016/5/12/chartex" xmlns:cx7="http://schemas.microsoft.com/office/drawing/2016/5/13/chartex" xmlns:cx8="http://schemas.microsoft.com/office/drawing/2016/5/14/chartex" xmlns:mc="http://schemas.openxmlformats.org/markup-compatibility/2006" xmlns:aink="http://schemas.microsoft.com/office/drawing/2016/ink" xmlns:am3d="http://schemas.microsoft.com/office/drawing/2017/model3d" xmlns:o="urn:schemas-microsoft-com:office:office" xmlns:oel="http://schemas.microsoft.com/office/2019/extlst" xmlns:r="http://schemas.openxmlformats.org/officeDocument/2006/relationships" xmlns:m="http://schemas.openxmlformats.org/officeDocument/2006/math" xmlns:v="urn:schemas-microsoft-com:vml" xmlns:wp14="http://schemas.microsoft.com/office/word/2010/wordprocessingDrawing" xmlns:wp="http://schemas.openxmlformats.org/drawingml/2006/wordprocessingDrawing" xmlns:w10="urn:schemas-microsoft-com:office:word" xmlns:w="http://schemas.openxmlformats.org/wordprocessingml/2006/main" xmlns:w14="http://schemas.microsoft.com/office/word/2010/wordml" xmlns:w15="http://schemas.microsoft.com/office/word/2012/wordml" xmlns:w16cex="http://schemas.microsoft.com/office/word/2018/wordml/cex" xmlns:w16cid="http://schemas.microsoft.com/office/word/2016/wordml/cid" xmlns:w16="http://schemas.microsoft.com/office/word/2018/wordml" xmlns:w16du="http://schemas.microsoft.com/office/word/2023/wordml/word16du" xmlns:w16sdtdh="http://schemas.microsoft.com/office/word/2020/wordml/sdtdatahash" xmlns:w16se="http://schemas.microsoft.com/office/word/2015/wordml/symex" xmlns:wpg="http://schemas.microsoft.com/office/word/2010/wordprocessingGroup" xmlns:wpi="http://schemas.microsoft.com/office/word/2010/wordprocessingInk" xmlns:wne="http://schemas.microsoft.com/office/word/2006/wordml" xmlns:wps="http://schemas.microsoft.com/office/word/2010/wordprocessingShape" mc:Ignorable="w14 w15 w16se w16cid w16 w16cex w16sdtdh w16du wp14">
   <w:endnote w:type="separator" w:id="-1">
     <w:p>
       <w:pPr>
@@ -2312,7 +2506,7 @@
 </file>
 
 <file path=word/footnotes.xml><?xml version="1.0" encoding="utf-8"?>
-<w:footnotes xmlns:wpc="http://schemas.microsoft.com/office/word/2010/wordprocessingCanvas" xmlns:cx="http://schemas.microsoft.com/office/drawing/2014/chartex" xmlns:cx1="http://schemas.microsoft.com/office/drawing/2015/9/8/chartex" xmlns:cx2="http://schemas.microsoft.com/office/drawing/2015/10/21/chartex" xmlns:cx3="http://schemas.microsoft.com/office/drawing/2016/5/9/chartex" xmlns:cx4="http://schemas.microsoft.com/office/drawing/2016/5/10/chartex" xmlns:cx5="http://schemas.microsoft.com/office/drawing/2016/5/11/chartex" xmlns:cx6="http://schemas.microsoft.com/office/drawing/2016/5/12/chartex" xmlns:cx7="http://schemas.microsoft.com/office/drawing/2016/5/13/chartex" xmlns:cx8="http://schemas.microsoft.com/office/drawing/2016/5/14/chartex" xmlns:mc="http://schemas.openxmlformats.org/markup-compatibility/2006" xmlns:aink="http://schemas.microsoft.com/office/drawing/2016/ink" xmlns:am3d="http://schemas.microsoft.com/office/drawing/2017/model3d" xmlns:o="urn:schemas-microsoft-com:office:office" xmlns:oel="http://schemas.microsoft.com/office/2019/extlst" xmlns:r="http://schemas.openxmlformats.org/officeDocument/2006/relationships" xmlns:m="http://schemas.openxmlformats.org/officeDocument/2006/math" xmlns:v="urn:schemas-microsoft-com:vml" xmlns:wp14="http://schemas.microsoft.com/office/word/2010/wordprocessingDrawing" xmlns:wp="http://schemas.openxmlformats.org/drawingml/2006/wordprocessingDrawing" xmlns:w10="urn:schemas-microsoft-com:office:word" xmlns:w="http://schemas.openxmlformats.org/wordprocessingml/2006/main" xmlns:w14="http://schemas.microsoft.com/office/word/2010/wordml" xmlns:w15="http://schemas.microsoft.com/office/word/2012/wordml" xmlns:w16cex="http://schemas.microsoft.com/office/word/2018/wordml/cex" xmlns:w16cid="http://schemas.microsoft.com/office/word/2016/wordml/cid" xmlns:w16="http://schemas.microsoft.com/office/word/2018/wordml" xmlns:w16sdtdh="http://schemas.microsoft.com/office/word/2020/wordml/sdtdatahash" xmlns:w16se="http://schemas.microsoft.com/office/word/2015/wordml/symex" xmlns:wpg="http://schemas.microsoft.com/office/word/2010/wordprocessingGroup" xmlns:wpi="http://schemas.microsoft.com/office/word/2010/wordprocessingInk" xmlns:wne="http://schemas.microsoft.com/office/word/2006/wordml" xmlns:wps="http://schemas.microsoft.com/office/word/2010/wordprocessingShape" mc:Ignorable="w14 w15 w16se w16cid w16 w16cex w16sdtdh wp14">
+<w:footnotes xmlns:wpc="http://schemas.microsoft.com/office/word/2010/wordprocessingCanvas" xmlns:cx="http://schemas.microsoft.com/office/drawing/2014/chartex" xmlns:cx1="http://schemas.microsoft.com/office/drawing/2015/9/8/chartex" xmlns:cx2="http://schemas.microsoft.com/office/drawing/2015/10/21/chartex" xmlns:cx3="http://schemas.microsoft.com/office/drawing/2016/5/9/chartex" xmlns:cx4="http://schemas.microsoft.com/office/drawing/2016/5/10/chartex" xmlns:cx5="http://schemas.microsoft.com/office/drawing/2016/5/11/chartex" xmlns:cx6="http://schemas.microsoft.com/office/drawing/2016/5/12/chartex" xmlns:cx7="http://schemas.microsoft.com/office/drawing/2016/5/13/chartex" xmlns:cx8="http://schemas.microsoft.com/office/drawing/2016/5/14/chartex" xmlns:mc="http://schemas.openxmlformats.org/markup-compatibility/2006" xmlns:aink="http://schemas.microsoft.com/office/drawing/2016/ink" xmlns:am3d="http://schemas.microsoft.com/office/drawing/2017/model3d" xmlns:o="urn:schemas-microsoft-com:office:office" xmlns:oel="http://schemas.microsoft.com/office/2019/extlst" xmlns:r="http://schemas.openxmlformats.org/officeDocument/2006/relationships" xmlns:m="http://schemas.openxmlformats.org/officeDocument/2006/math" xmlns:v="urn:schemas-microsoft-com:vml" xmlns:wp14="http://schemas.microsoft.com/office/word/2010/wordprocessingDrawing" xmlns:wp="http://schemas.openxmlformats.org/drawingml/2006/wordprocessingDrawing" xmlns:w10="urn:schemas-microsoft-com:office:word" xmlns:w="http://schemas.openxmlformats.org/wordprocessingml/2006/main" xmlns:w14="http://schemas.microsoft.com/office/word/2010/wordml" xmlns:w15="http://schemas.microsoft.com/office/word/2012/wordml" xmlns:w16cex="http://schemas.microsoft.com/office/word/2018/wordml/cex" xmlns:w16cid="http://schemas.microsoft.com/office/word/2016/wordml/cid" xmlns:w16="http://schemas.microsoft.com/office/word/2018/wordml" xmlns:w16du="http://schemas.microsoft.com/office/word/2023/wordml/word16du" xmlns:w16sdtdh="http://schemas.microsoft.com/office/word/2020/wordml/sdtdatahash" xmlns:w16se="http://schemas.microsoft.com/office/word/2015/wordml/symex" xmlns:wpg="http://schemas.microsoft.com/office/word/2010/wordprocessingGroup" xmlns:wpi="http://schemas.microsoft.com/office/word/2010/wordprocessingInk" xmlns:wne="http://schemas.microsoft.com/office/word/2006/wordml" xmlns:wps="http://schemas.microsoft.com/office/word/2010/wordprocessingShape" mc:Ignorable="w14 w15 w16se w16cid w16 w16cex w16sdtdh w16du wp14">
   <w:footnote w:type="separator" w:id="-1">
     <w:p>
       <w:pPr>
@@ -2337,7 +2531,7 @@
 </file>
 
 <file path=word/header1.xml><?xml version="1.0" encoding="utf-8"?>
-<w:hdr xmlns:wpc="http://schemas.microsoft.com/office/word/2010/wordprocessingCanvas" xmlns:cx="http://schemas.microsoft.com/office/drawing/2014/chartex" xmlns:cx1="http://schemas.microsoft.com/office/drawing/2015/9/8/chartex" xmlns:cx2="http://schemas.microsoft.com/office/drawing/2015/10/21/chartex" xmlns:cx3="http://schemas.microsoft.com/office/drawing/2016/5/9/chartex" xmlns:cx4="http://schemas.microsoft.com/office/drawing/2016/5/10/chartex" xmlns:cx5="http://schemas.microsoft.com/office/drawing/2016/5/11/chartex" xmlns:cx6="http://schemas.microsoft.com/office/drawing/2016/5/12/chartex" xmlns:cx7="http://schemas.microsoft.com/office/drawing/2016/5/13/chartex" xmlns:cx8="http://schemas.microsoft.com/office/drawing/2016/5/14/chartex" xmlns:mc="http://schemas.openxmlformats.org/markup-compatibility/2006" xmlns:aink="http://schemas.microsoft.com/office/drawing/2016/ink" xmlns:am3d="http://schemas.microsoft.com/office/drawing/2017/model3d" xmlns:o="urn:schemas-microsoft-com:office:office" xmlns:oel="http://schemas.microsoft.com/office/2019/extlst" xmlns:r="http://schemas.openxmlformats.org/officeDocument/2006/relationships" xmlns:m="http://schemas.openxmlformats.org/officeDocument/2006/math" xmlns:v="urn:schemas-microsoft-com:vml" xmlns:wp14="http://schemas.microsoft.com/office/word/2010/wordprocessingDrawing" xmlns:wp="http://schemas.openxmlformats.org/drawingml/2006/wordprocessingDrawing" xmlns:w10="urn:schemas-microsoft-com:office:word" xmlns:w="http://schemas.openxmlformats.org/wordprocessingml/2006/main" xmlns:w14="http://schemas.microsoft.com/office/word/2010/wordml" xmlns:w15="http://schemas.microsoft.com/office/word/2012/wordml" xmlns:w16cex="http://schemas.microsoft.com/office/word/2018/wordml/cex" xmlns:w16cid="http://schemas.microsoft.com/office/word/2016/wordml/cid" xmlns:w16="http://schemas.microsoft.com/office/word/2018/wordml" xmlns:w16sdtdh="http://schemas.microsoft.com/office/word/2020/wordml/sdtdatahash" xmlns:w16se="http://schemas.microsoft.com/office/word/2015/wordml/symex" xmlns:wpg="http://schemas.microsoft.com/office/word/2010/wordprocessingGroup" xmlns:wpi="http://schemas.microsoft.com/office/word/2010/wordprocessingInk" xmlns:wne="http://schemas.microsoft.com/office/word/2006/wordml" xmlns:wps="http://schemas.microsoft.com/office/word/2010/wordprocessingShape" mc:Ignorable="w14 w15 w16se w16cid w16 w16cex w16sdtdh wp14">
+<w:hdr xmlns:wpc="http://schemas.microsoft.com/office/word/2010/wordprocessingCanvas" xmlns:cx="http://schemas.microsoft.com/office/drawing/2014/chartex" xmlns:cx1="http://schemas.microsoft.com/office/drawing/2015/9/8/chartex" xmlns:cx2="http://schemas.microsoft.com/office/drawing/2015/10/21/chartex" xmlns:cx3="http://schemas.microsoft.com/office/drawing/2016/5/9/chartex" xmlns:cx4="http://schemas.microsoft.com/office/drawing/2016/5/10/chartex" xmlns:cx5="http://schemas.microsoft.com/office/drawing/2016/5/11/chartex" xmlns:cx6="http://schemas.microsoft.com/office/drawing/2016/5/12/chartex" xmlns:cx7="http://schemas.microsoft.com/office/drawing/2016/5/13/chartex" xmlns:cx8="http://schemas.microsoft.com/office/drawing/2016/5/14/chartex" xmlns:mc="http://schemas.openxmlformats.org/markup-compatibility/2006" xmlns:aink="http://schemas.microsoft.com/office/drawing/2016/ink" xmlns:am3d="http://schemas.microsoft.com/office/drawing/2017/model3d" xmlns:o="urn:schemas-microsoft-com:office:office" xmlns:oel="http://schemas.microsoft.com/office/2019/extlst" xmlns:r="http://schemas.openxmlformats.org/officeDocument/2006/relationships" xmlns:m="http://schemas.openxmlformats.org/officeDocument/2006/math" xmlns:v="urn:schemas-microsoft-com:vml" xmlns:wp14="http://schemas.microsoft.com/office/word/2010/wordprocessingDrawing" xmlns:wp="http://schemas.openxmlformats.org/drawingml/2006/wordprocessingDrawing" xmlns:w10="urn:schemas-microsoft-com:office:word" xmlns:w="http://schemas.openxmlformats.org/wordprocessingml/2006/main" xmlns:w14="http://schemas.microsoft.com/office/word/2010/wordml" xmlns:w15="http://schemas.microsoft.com/office/word/2012/wordml" xmlns:w16cex="http://schemas.microsoft.com/office/word/2018/wordml/cex" xmlns:w16cid="http://schemas.microsoft.com/office/word/2016/wordml/cid" xmlns:w16="http://schemas.microsoft.com/office/word/2018/wordml" xmlns:w16du="http://schemas.microsoft.com/office/word/2023/wordml/word16du" xmlns:w16sdtdh="http://schemas.microsoft.com/office/word/2020/wordml/sdtdatahash" xmlns:w16se="http://schemas.microsoft.com/office/word/2015/wordml/symex" xmlns:wpg="http://schemas.microsoft.com/office/word/2010/wordprocessingGroup" xmlns:wpi="http://schemas.microsoft.com/office/word/2010/wordprocessingInk" xmlns:wne="http://schemas.microsoft.com/office/word/2006/wordml" xmlns:wps="http://schemas.microsoft.com/office/word/2010/wordprocessingShape" mc:Ignorable="w14 w15 w16se w16cid w16 w16cex w16sdtdh w16du wp14">
   <w:p>
     <w:pPr>
       <w:pStyle w:val="Header"/>
@@ -2378,7 +2572,7 @@
 </file>
 
 <file path=word/numbering.xml><?xml version="1.0" encoding="utf-8"?>
-<w:numbering xmlns:wpc="http://schemas.microsoft.com/office/word/2010/wordprocessingCanvas" xmlns:cx="http://schemas.microsoft.com/office/drawing/2014/chartex" xmlns:cx1="http://schemas.microsoft.com/office/drawing/2015/9/8/chartex" xmlns:cx2="http://schemas.microsoft.com/office/drawing/2015/10/21/chartex" xmlns:cx3="http://schemas.microsoft.com/office/drawing/2016/5/9/chartex" xmlns:cx4="http://schemas.microsoft.com/office/drawing/2016/5/10/chartex" xmlns:cx5="http://schemas.microsoft.com/office/drawing/2016/5/11/chartex" xmlns:cx6="http://schemas.microsoft.com/office/drawing/2016/5/12/chartex" xmlns:cx7="http://schemas.microsoft.com/office/drawing/2016/5/13/chartex" xmlns:cx8="http://schemas.microsoft.com/office/drawing/2016/5/14/chartex" xmlns:mc="http://schemas.openxmlformats.org/markup-compatibility/2006" xmlns:aink="http://schemas.microsoft.com/office/drawing/2016/ink" xmlns:am3d="http://schemas.microsoft.com/office/drawing/2017/model3d" xmlns:o="urn:schemas-microsoft-com:office:office" xmlns:oel="http://schemas.microsoft.com/office/2019/extlst" xmlns:r="http://schemas.openxmlformats.org/officeDocument/2006/relationships" xmlns:m="http://schemas.openxmlformats.org/officeDocument/2006/math" xmlns:v="urn:schemas-microsoft-com:vml" xmlns:wp14="http://schemas.microsoft.com/office/word/2010/wordprocessingDrawing" xmlns:wp="http://schemas.openxmlformats.org/drawingml/2006/wordprocessingDrawing" xmlns:w10="urn:schemas-microsoft-com:office:word" xmlns:w="http://schemas.openxmlformats.org/wordprocessingml/2006/main" xmlns:w14="http://schemas.microsoft.com/office/word/2010/wordml" xmlns:w15="http://schemas.microsoft.com/office/word/2012/wordml" xmlns:w16cex="http://schemas.microsoft.com/office/word/2018/wordml/cex" xmlns:w16cid="http://schemas.microsoft.com/office/word/2016/wordml/cid" xmlns:w16="http://schemas.microsoft.com/office/word/2018/wordml" xmlns:w16sdtdh="http://schemas.microsoft.com/office/word/2020/wordml/sdtdatahash" xmlns:w16se="http://schemas.microsoft.com/office/word/2015/wordml/symex" xmlns:wpg="http://schemas.microsoft.com/office/word/2010/wordprocessingGroup" xmlns:wpi="http://schemas.microsoft.com/office/word/2010/wordprocessingInk" xmlns:wne="http://schemas.microsoft.com/office/word/2006/wordml" xmlns:wps="http://schemas.microsoft.com/office/word/2010/wordprocessingShape" mc:Ignorable="w14 w15 w16se w16cid w16 w16cex w16sdtdh wp14">
+<w:numbering xmlns:wpc="http://schemas.microsoft.com/office/word/2010/wordprocessingCanvas" xmlns:cx="http://schemas.microsoft.com/office/drawing/2014/chartex" xmlns:cx1="http://schemas.microsoft.com/office/drawing/2015/9/8/chartex" xmlns:cx2="http://schemas.microsoft.com/office/drawing/2015/10/21/chartex" xmlns:cx3="http://schemas.microsoft.com/office/drawing/2016/5/9/chartex" xmlns:cx4="http://schemas.microsoft.com/office/drawing/2016/5/10/chartex" xmlns:cx5="http://schemas.microsoft.com/office/drawing/2016/5/11/chartex" xmlns:cx6="http://schemas.microsoft.com/office/drawing/2016/5/12/chartex" xmlns:cx7="http://schemas.microsoft.com/office/drawing/2016/5/13/chartex" xmlns:cx8="http://schemas.microsoft.com/office/drawing/2016/5/14/chartex" xmlns:mc="http://schemas.openxmlformats.org/markup-compatibility/2006" xmlns:aink="http://schemas.microsoft.com/office/drawing/2016/ink" xmlns:am3d="http://schemas.microsoft.com/office/drawing/2017/model3d" xmlns:o="urn:schemas-microsoft-com:office:office" xmlns:oel="http://schemas.microsoft.com/office/2019/extlst" xmlns:r="http://schemas.openxmlformats.org/officeDocument/2006/relationships" xmlns:m="http://schemas.openxmlformats.org/officeDocument/2006/math" xmlns:v="urn:schemas-microsoft-com:vml" xmlns:wp14="http://schemas.microsoft.com/office/word/2010/wordprocessingDrawing" xmlns:wp="http://schemas.openxmlformats.org/drawingml/2006/wordprocessingDrawing" xmlns:w10="urn:schemas-microsoft-com:office:word" xmlns:w="http://schemas.openxmlformats.org/wordprocessingml/2006/main" xmlns:w14="http://schemas.microsoft.com/office/word/2010/wordml" xmlns:w15="http://schemas.microsoft.com/office/word/2012/wordml" xmlns:w16cex="http://schemas.microsoft.com/office/word/2018/wordml/cex" xmlns:w16cid="http://schemas.microsoft.com/office/word/2016/wordml/cid" xmlns:w16="http://schemas.microsoft.com/office/word/2018/wordml" xmlns:w16du="http://schemas.microsoft.com/office/word/2023/wordml/word16du" xmlns:w16sdtdh="http://schemas.microsoft.com/office/word/2020/wordml/sdtdatahash" xmlns:w16se="http://schemas.microsoft.com/office/word/2015/wordml/symex" xmlns:wpg="http://schemas.microsoft.com/office/word/2010/wordprocessingGroup" xmlns:wpi="http://schemas.microsoft.com/office/word/2010/wordprocessingInk" xmlns:wne="http://schemas.microsoft.com/office/word/2006/wordml" xmlns:wps="http://schemas.microsoft.com/office/word/2010/wordprocessingShape" mc:Ignorable="w14 w15 w16se w16cid w16 w16cex w16sdtdh w16du wp14">
   <w:abstractNum w:abstractNumId="0" w15:restartNumberingAfterBreak="0">
     <w:nsid w:val="094006D9"/>
     <w:multiLevelType w:val="hybridMultilevel"/>
@@ -4550,7 +4744,7 @@
 </file>
 
 <file path=word/styles.xml><?xml version="1.0" encoding="utf-8"?>
-<w:styles xmlns:mc="http://schemas.openxmlformats.org/markup-compatibility/2006" xmlns:r="http://schemas.openxmlformats.org/officeDocument/2006/relationships" xmlns:w="http://schemas.openxmlformats.org/wordprocessingml/2006/main" xmlns:w14="http://schemas.microsoft.com/office/word/2010/wordml" xmlns:w15="http://schemas.microsoft.com/office/word/2012/wordml" xmlns:w16cex="http://schemas.microsoft.com/office/word/2018/wordml/cex" xmlns:w16cid="http://schemas.microsoft.com/office/word/2016/wordml/cid" xmlns:w16="http://schemas.microsoft.com/office/word/2018/wordml" xmlns:w16sdtdh="http://schemas.microsoft.com/office/word/2020/wordml/sdtdatahash" xmlns:w16se="http://schemas.microsoft.com/office/word/2015/wordml/symex" mc:Ignorable="w14 w15 w16se w16cid w16 w16cex w16sdtdh">
+<w:styles xmlns:mc="http://schemas.openxmlformats.org/markup-compatibility/2006" xmlns:r="http://schemas.openxmlformats.org/officeDocument/2006/relationships" xmlns:w="http://schemas.openxmlformats.org/wordprocessingml/2006/main" xmlns:w14="http://schemas.microsoft.com/office/word/2010/wordml" xmlns:w15="http://schemas.microsoft.com/office/word/2012/wordml" xmlns:w16cex="http://schemas.microsoft.com/office/word/2018/wordml/cex" xmlns:w16cid="http://schemas.microsoft.com/office/word/2016/wordml/cid" xmlns:w16="http://schemas.microsoft.com/office/word/2018/wordml" xmlns:w16du="http://schemas.microsoft.com/office/word/2023/wordml/word16du" xmlns:w16sdtdh="http://schemas.microsoft.com/office/word/2020/wordml/sdtdatahash" xmlns:w16se="http://schemas.microsoft.com/office/word/2015/wordml/symex" mc:Ignorable="w14 w15 w16se w16cid w16 w16cex w16sdtdh w16du">
   <w:docDefaults>
     <w:rPrDefault>
       <w:rPr>

</xml_diff>